<commit_message>
kilka poprawek i rozwiniecie koncepcji wg. marcina et. 1
</commit_message>
<xml_diff>
--- a/Praca inżynierska Tomasz Ferens.docx
+++ b/Praca inżynierska Tomasz Ferens.docx
@@ -2,6 +2,13 @@
 <file path=word/document.xml><?xml version="1.0" encoding="utf-8"?>
 <w:document xmlns:wpc="http://schemas.microsoft.com/office/word/2010/wordprocessingCanvas" xmlns:mc="http://schemas.openxmlformats.org/markup-compatibility/2006" xmlns:o="urn:schemas-microsoft-com:office:office" xmlns:r="http://schemas.openxmlformats.org/officeDocument/2006/relationships" xmlns:m="http://schemas.openxmlformats.org/officeDocument/2006/math" xmlns:v="urn:schemas-microsoft-com:vml" xmlns:wp14="http://schemas.microsoft.com/office/word/2010/wordprocessingDrawing" xmlns:wp="http://schemas.openxmlformats.org/drawingml/2006/wordprocessingDrawing" xmlns:w10="urn:schemas-microsoft-com:office:word" xmlns:w="http://schemas.openxmlformats.org/wordprocessingml/2006/main" xmlns:w14="http://schemas.microsoft.com/office/word/2010/wordml" xmlns:wpg="http://schemas.microsoft.com/office/word/2010/wordprocessingGroup" xmlns:wpi="http://schemas.microsoft.com/office/word/2010/wordprocessingInk" xmlns:wne="http://schemas.microsoft.com/office/word/2006/wordml" xmlns:wps="http://schemas.microsoft.com/office/word/2010/wordprocessingShape" mc:Ignorable="w14 wp14">
   <w:body>
+    <w:p>
+      <w:r>
+        <w:t>df</w:t>
+      </w:r>
+      <w:bookmarkStart w:id="0" w:name="_GoBack"/>
+      <w:bookmarkEnd w:id="0"/>
+    </w:p>
     <w:p/>
     <w:p/>
     <w:p/>
@@ -29,7 +36,6 @@
     <w:p/>
     <w:p/>
     <w:p/>
-    <w:p/>
     <w:p>
       <w:pPr>
         <w:jc w:val="center"/>
@@ -807,10 +813,20 @@
       </w:r>
       <w:proofErr w:type="spellEnd"/>
       <w:r>
-        <w:t xml:space="preserve"> BCM 2836 firmy </w:t>
+        <w:t xml:space="preserve"> </w:t>
+      </w:r>
+      <w:r>
+        <w:rPr>
+          <w:b/>
+        </w:rPr>
+        <w:t xml:space="preserve">BCM 2836 firmy </w:t>
       </w:r>
       <w:proofErr w:type="spellStart"/>
       <w:r>
+        <w:rPr>
+          <w:b/>
+          <w:i/>
+        </w:rPr>
         <w:t>Broadcom</w:t>
       </w:r>
       <w:proofErr w:type="spellEnd"/>
@@ -1003,6 +1019,7 @@
       </w:r>
       <w:r>
         <w:rPr>
+          <w:b/>
           <w:i/>
         </w:rPr>
         <w:t>Texas Instruments</w:t>
@@ -1687,15 +1704,32 @@
                 <w:lang w:val="en-US" w:eastAsia="pl-PL"/>
               </w:rPr>
             </w:pPr>
-            <w:hyperlink r:id="rId12" w:history="1">
-              <w:r>
-                <w:rPr>
-                  <w:rFonts w:eastAsia="Times New Roman" w:cstheme="minorHAnsi"/>
-                  <w:lang w:val="en-US" w:eastAsia="pl-PL"/>
-                </w:rPr>
-                <w:t>AM335x 1GHz ARM Cortex-A8</w:t>
-              </w:r>
-            </w:hyperlink>
+            <w:r>
+              <w:fldChar w:fldCharType="begin"/>
+            </w:r>
+            <w:r>
+              <w:rPr>
+                <w:lang w:val="en-US"/>
+              </w:rPr>
+              <w:instrText xml:space="preserve"> HYPERLINK "http://www.ti.com/product/am3358" </w:instrText>
+            </w:r>
+            <w:r>
+              <w:fldChar w:fldCharType="separate"/>
+            </w:r>
+            <w:r>
+              <w:rPr>
+                <w:rFonts w:eastAsia="Times New Roman" w:cstheme="minorHAnsi"/>
+                <w:lang w:val="en-US" w:eastAsia="pl-PL"/>
+              </w:rPr>
+              <w:t>AM335x 1GHz ARM Cortex-A8</w:t>
+            </w:r>
+            <w:r>
+              <w:rPr>
+                <w:rFonts w:eastAsia="Times New Roman" w:cstheme="minorHAnsi"/>
+                <w:lang w:val="en-US" w:eastAsia="pl-PL"/>
+              </w:rPr>
+              <w:fldChar w:fldCharType="end"/>
+            </w:r>
           </w:p>
         </w:tc>
         <w:tc>
@@ -4094,6 +4128,60 @@
       <w:r>
         <w:t>Kamerę stosować można będzie np. do monitorowania przestrzeni przemysłowej, a także w komunikacji miejskiej, czy też w zastosowaniach domowych.</w:t>
       </w:r>
+      <w:r>
+        <w:t xml:space="preserve"> </w:t>
+      </w:r>
+      <w:r>
+        <w:t>Docelowo użytkownikiem mają być osoby indywidualne</w:t>
+      </w:r>
+      <w:r>
+        <w:t>, aczkolwiek system jest elastyczny, wobec czego łatwo można go zmodyfikować także pod kątem bardziej specjalistycznych zastosowań.</w:t>
+      </w:r>
+      <w:r>
+        <w:br/>
+      </w:r>
+      <w:r>
+        <w:t xml:space="preserve">Projekt </w:t>
+      </w:r>
+      <w:r>
+        <w:t>stanowi</w:t>
+      </w:r>
+      <w:r>
+        <w:t xml:space="preserve"> podstaw</w:t>
+      </w:r>
+      <w:r>
+        <w:t>ę</w:t>
+      </w:r>
+      <w:r>
+        <w:t xml:space="preserve"> do realizacji dużo większego systemu – sieci kamer połączonych ze sobą</w:t>
+      </w:r>
+      <w:r>
+        <w:t>, np. pod kontrolą</w:t>
+      </w:r>
+      <w:r>
+        <w:t xml:space="preserve"> serwer</w:t>
+      </w:r>
+      <w:r>
+        <w:t xml:space="preserve">a </w:t>
+      </w:r>
+      <w:r>
+        <w:t>i umożliwiających realizację bardziej złożonych zadań, jak np. śledzenie trasy danej osoby,</w:t>
+      </w:r>
+      <w:r>
+        <w:t xml:space="preserve"> czy też</w:t>
+      </w:r>
+      <w:r>
+        <w:t xml:space="preserve"> kontrolowanie</w:t>
+      </w:r>
+      <w:r>
+        <w:t xml:space="preserve"> jednocześnie</w:t>
+      </w:r>
+      <w:r>
+        <w:t xml:space="preserve"> kilku obszarów w hali produkcyjnej</w:t>
+      </w:r>
+      <w:r>
+        <w:t>.</w:t>
+      </w:r>
     </w:p>
     <w:p>
       <w:pPr>
@@ -4137,8 +4225,6 @@
       <w:r>
         <w:t>Maksymalizacja prędkości działania</w:t>
       </w:r>
-      <w:bookmarkStart w:id="0" w:name="_GoBack"/>
-      <w:bookmarkEnd w:id="0"/>
     </w:p>
     <w:p>
       <w:pPr>
@@ -4158,6 +4244,9 @@
         <w:t>cja</w:t>
       </w:r>
       <w:r>
+        <w:t xml:space="preserve"> dostosowana do wymogów monitoringu</w:t>
+      </w:r>
+      <w:r>
         <w:t xml:space="preserve"> – zaimplementowana logika pozwala kamerze</w:t>
       </w:r>
       <w:r>
@@ -4179,7 +4268,7 @@
         </w:tabs>
       </w:pPr>
       <w:r>
-        <w:t>Interfejs Ethernet – zapewnia komunikację ze światem zewnętrznym</w:t>
+        <w:t>Modularność – struktura oprogramowania ma być łatwa do rozbudowy i debugowania</w:t>
       </w:r>
     </w:p>
     <w:p>
@@ -4194,7 +4283,47 @@
         </w:tabs>
       </w:pPr>
       <w:r>
-        <w:t>Elastyczność – kamera może być  łatwo przystosowana do wykonywania różnych akcji</w:t>
+        <w:t>Komunikacja z użytkownikiem</w:t>
+      </w:r>
+    </w:p>
+    <w:p>
+      <w:pPr>
+        <w:pStyle w:val="Akapitzlist"/>
+        <w:tabs>
+          <w:tab w:val="left" w:pos="2404"/>
+        </w:tabs>
+      </w:pPr>
+    </w:p>
+    <w:p>
+      <w:pPr>
+        <w:pStyle w:val="Akapitzlist"/>
+        <w:tabs>
+          <w:tab w:val="left" w:pos="2404"/>
+        </w:tabs>
+      </w:pPr>
+      <w:r>
+        <w:t>Do komunikacji z użytkownikiem wykorzystany zos</w:t>
+      </w:r>
+      <w:r>
+        <w:t xml:space="preserve">tanie serwer http, na którym </w:t>
+      </w:r>
+      <w:r>
+        <w:t>będą umieszczane przez aplikację logi (zdjęcie osoby i data wykonania akcji).</w:t>
+      </w:r>
+      <w:r>
+        <w:t xml:space="preserve"> Natomiast sterowanie innymi urządzeniami zrealizowane jest poprzez wystawienie stanów HIGH/LOW na wyjściach portów GPIO.</w:t>
+      </w:r>
+    </w:p>
+    <w:p>
+      <w:pPr>
+        <w:pStyle w:val="Akapitzlist"/>
+        <w:tabs>
+          <w:tab w:val="left" w:pos="2404"/>
+        </w:tabs>
+      </w:pPr>
+      <w:r>
+        <w:br/>
+        <w:t>Na wykonanie projektu składa się:</w:t>
       </w:r>
     </w:p>
     <w:p>
@@ -4209,47 +4338,7 @@
         </w:tabs>
       </w:pPr>
       <w:r>
-        <w:t>Modularność – struktura oprogramowania ma być łatwa do rozbudowy i debugowania</w:t>
-      </w:r>
-    </w:p>
-    <w:p>
-      <w:pPr>
-        <w:pStyle w:val="Akapitzlist"/>
-        <w:tabs>
-          <w:tab w:val="left" w:pos="2404"/>
-        </w:tabs>
-      </w:pPr>
-    </w:p>
-    <w:p>
-      <w:pPr>
-        <w:pStyle w:val="Akapitzlist"/>
-        <w:tabs>
-          <w:tab w:val="left" w:pos="2404"/>
-        </w:tabs>
-      </w:pPr>
-      <w:r>
-        <w:t>Do komunikacji z użytkownikiem wykorzystany zos</w:t>
-      </w:r>
-      <w:r>
-        <w:t xml:space="preserve">tanie serwer http, na którym </w:t>
-      </w:r>
-      <w:r>
-        <w:t>będą umieszczane przez aplikację logi (zdjęcie osoby i data wykonania akcji).</w:t>
-      </w:r>
-      <w:r>
-        <w:t xml:space="preserve"> Natomiast sterowanie innymi urządzeniami zrealizowane jest poprzez wystawienie stanów HIGH/LOW na wyjściach portów GPIO.</w:t>
-      </w:r>
-    </w:p>
-    <w:p>
-      <w:pPr>
-        <w:pStyle w:val="Akapitzlist"/>
-        <w:tabs>
-          <w:tab w:val="left" w:pos="2404"/>
-        </w:tabs>
-      </w:pPr>
-      <w:r>
-        <w:br/>
-        <w:t>Na wykonanie projektu składa się:</w:t>
+        <w:t>Praca koncepcyjna</w:t>
       </w:r>
     </w:p>
     <w:p>
@@ -4514,17 +4603,27 @@
     <w:p>
       <w:pPr>
         <w:pStyle w:val="Akapitzlist"/>
-        <w:numPr>
-          <w:ilvl w:val="0"/>
-          <w:numId w:val="2"/>
-        </w:numPr>
-        <w:tabs>
-          <w:tab w:val="left" w:pos="2404"/>
-        </w:tabs>
-      </w:pPr>
-      <w:r>
-        <w:t xml:space="preserve">Sterowanie urządzeniem zewnętrznym </w:t>
-      </w:r>
+        <w:tabs>
+          <w:tab w:val="left" w:pos="2404"/>
+        </w:tabs>
+      </w:pPr>
+      <w:r>
+        <w:t xml:space="preserve">Obiekty te mogą być w zasadzie dowolnego typu. Detekcja opiera się na wytrenowaniu algorytmu dlatego mogą to być zarówno obiekty rzeczywiste, takie jak: twarze ludzkie, litery, pojazdy itp., oraz specyficzne </w:t>
+      </w:r>
+      <w:r>
+        <w:t>wzory</w:t>
+      </w:r>
+      <w:r>
+        <w:t xml:space="preserve"> pozwalające identyfikować jednoznacznie żądane obiekty.</w:t>
+      </w:r>
+    </w:p>
+    <w:p>
+      <w:pPr>
+        <w:pStyle w:val="Akapitzlist"/>
+        <w:tabs>
+          <w:tab w:val="left" w:pos="2404"/>
+        </w:tabs>
+      </w:pPr>
     </w:p>
     <w:p>
       <w:pPr>
@@ -4538,7 +4637,100 @@
         </w:tabs>
       </w:pPr>
       <w:r>
+        <w:t xml:space="preserve">Sterowanie </w:t>
+      </w:r>
+      <w:r>
+        <w:t>modułem</w:t>
+      </w:r>
+      <w:r>
+        <w:t xml:space="preserve"> zewnętrznym </w:t>
+      </w:r>
+    </w:p>
+    <w:p>
+      <w:pPr>
+        <w:tabs>
+          <w:tab w:val="left" w:pos="2404"/>
+        </w:tabs>
+        <w:ind w:left="709"/>
+      </w:pPr>
+      <w:r>
+        <w:t xml:space="preserve">W zależności od wymagań mogą to być: manipulatory robotów, sterowniki bram, napędy, czujniki, a także inne aplikacje, które oczekują na informacje od kamery ( np. ilość </w:t>
+      </w:r>
+      <w:r>
+        <w:t xml:space="preserve">obiektów </w:t>
+      </w:r>
+      <w:r>
+        <w:t>i</w:t>
+      </w:r>
+      <w:r>
+        <w:t xml:space="preserve"> ich</w:t>
+      </w:r>
+      <w:r>
+        <w:t xml:space="preserve"> czasy poruszania się, czy też orientacja w przestrzeni).</w:t>
+      </w:r>
+    </w:p>
+    <w:p>
+      <w:pPr>
+        <w:pStyle w:val="Akapitzlist"/>
+        <w:tabs>
+          <w:tab w:val="left" w:pos="2404"/>
+        </w:tabs>
+      </w:pPr>
+    </w:p>
+    <w:p>
+      <w:pPr>
+        <w:pStyle w:val="Akapitzlist"/>
+        <w:numPr>
+          <w:ilvl w:val="0"/>
+          <w:numId w:val="2"/>
+        </w:numPr>
+        <w:tabs>
+          <w:tab w:val="left" w:pos="2404"/>
+        </w:tabs>
+      </w:pPr>
+      <w:r>
         <w:t>Logowanie zdarzeń na serwerze http</w:t>
+      </w:r>
+    </w:p>
+    <w:p>
+      <w:pPr>
+        <w:pStyle w:val="Akapitzlist"/>
+        <w:tabs>
+          <w:tab w:val="left" w:pos="2404"/>
+        </w:tabs>
+      </w:pPr>
+      <w:r>
+        <w:t>Dzięki interfejsowi Ethernet możliwa jest komunikacja systemu z użytkownikiem. Np. umieszczanie na serwerze logów, lub danych przetworzonych przez urządzenie w bazie danych.</w:t>
+      </w:r>
+      <w:r>
+        <w:t xml:space="preserve"> </w:t>
+      </w:r>
+    </w:p>
+    <w:p>
+      <w:pPr>
+        <w:pStyle w:val="Akapitzlist"/>
+        <w:tabs>
+          <w:tab w:val="left" w:pos="2404"/>
+        </w:tabs>
+      </w:pPr>
+    </w:p>
+    <w:p>
+      <w:pPr>
+        <w:pStyle w:val="Akapitzlist"/>
+        <w:tabs>
+          <w:tab w:val="left" w:pos="2404"/>
+        </w:tabs>
+      </w:pPr>
+      <w:r>
+        <w:t xml:space="preserve">Dodatkową funkcjonalnością przewidywaną przy rozbudowie systemu jest graficzny interfejs użytkownika GUI (ang. </w:t>
+      </w:r>
+      <w:proofErr w:type="spellStart"/>
+      <w:r>
+        <w:t>Graphic</w:t>
+      </w:r>
+      <w:proofErr w:type="spellEnd"/>
+      <w:r>
+        <w:t xml:space="preserve"> User Interface), pozwalający na szybszą i  bardziej intuicyjną interakcję użytkownika z systemem.</w:t>
       </w:r>
     </w:p>
     <w:p>
@@ -4552,6 +4744,7 @@
           <w:noProof/>
           <w:lang w:eastAsia="pl-PL"/>
         </w:rPr>
+        <w:lastRenderedPageBreak/>
         <mc:AlternateContent>
           <mc:Choice Requires="wps">
             <w:drawing>
@@ -4862,7 +5055,7 @@
                     </pic:cNvPicPr>
                   </pic:nvPicPr>
                   <pic:blipFill>
-                    <a:blip r:embed="rId13">
+                    <a:blip r:embed="rId12">
                       <a:extLst>
                         <a:ext uri="{28A0092B-C50C-407E-A947-70E740481C1C}">
                           <a14:useLocalDpi xmlns:a14="http://schemas.microsoft.com/office/drawing/2010/main" val="0"/>
@@ -5045,7 +5238,6 @@
         </w:tabs>
       </w:pPr>
       <w:r>
-        <w:lastRenderedPageBreak/>
         <w:t xml:space="preserve">Detekcja obiektów jest zaawansowanym zagadnieniem wizji komputerowej. </w:t>
       </w:r>
       <w:r>
@@ -5172,6 +5364,7 @@
           <w:noProof/>
           <w:lang w:eastAsia="pl-PL"/>
         </w:rPr>
+        <w:lastRenderedPageBreak/>
         <w:drawing>
           <wp:inline distT="0" distB="0" distL="0" distR="0" wp14:anchorId="3F5F9360" wp14:editId="50A5A1D7">
             <wp:extent cx="2080317" cy="1761768"/>
@@ -5188,7 +5381,7 @@
                     <pic:cNvPicPr/>
                   </pic:nvPicPr>
                   <pic:blipFill>
-                    <a:blip r:embed="rId14">
+                    <a:blip r:embed="rId13">
                       <a:extLst>
                         <a:ext uri="{28A0092B-C50C-407E-A947-70E740481C1C}">
                           <a14:useLocalDpi xmlns:a14="http://schemas.microsoft.com/office/drawing/2010/main" val="0"/>
@@ -5235,7 +5428,7 @@
                     <pic:cNvPicPr/>
                   </pic:nvPicPr>
                   <pic:blipFill>
-                    <a:blip r:embed="rId15">
+                    <a:blip r:embed="rId14">
                       <a:extLst>
                         <a:ext uri="{28A0092B-C50C-407E-A947-70E740481C1C}">
                           <a14:useLocalDpi xmlns:a14="http://schemas.microsoft.com/office/drawing/2010/main" val="0"/>
@@ -5675,7 +5868,6 @@
         <w:rPr>
           <w:rFonts w:eastAsiaTheme="minorEastAsia"/>
         </w:rPr>
-        <w:lastRenderedPageBreak/>
         <w:t xml:space="preserve">gdzie: </w:t>
       </w:r>
       <w:r>
@@ -5953,7 +6145,7 @@
                     </pic:cNvPicPr>
                   </pic:nvPicPr>
                   <pic:blipFill>
-                    <a:blip r:embed="rId16">
+                    <a:blip r:embed="rId15">
                       <a:extLst>
                         <a:ext uri="{28A0092B-C50C-407E-A947-70E740481C1C}">
                           <a14:useLocalDpi xmlns:a14="http://schemas.microsoft.com/office/drawing/2010/main" val="0"/>
@@ -6059,6 +6251,7 @@
         </w:tabs>
       </w:pPr>
       <w:r>
+        <w:lastRenderedPageBreak/>
         <w:t xml:space="preserve">Algorytm </w:t>
       </w:r>
       <w:proofErr w:type="spellStart"/>
@@ -6978,13 +7171,7 @@
               <w:rPr>
                 <w:rFonts w:ascii="Cambria Math" w:eastAsiaTheme="minorEastAsia" w:hAnsi="Cambria Math"/>
               </w:rPr>
-              <m:t>W</m:t>
-            </m:r>
-            <m:r>
-              <w:rPr>
-                <w:rFonts w:ascii="Cambria Math" w:eastAsiaTheme="minorEastAsia" w:hAnsi="Cambria Math"/>
-              </w:rPr>
-              <m:t>n</m:t>
+              <m:t>Wn</m:t>
             </m:r>
             <m:d>
               <m:dPr>
@@ -7321,13 +7508,11 @@
         <w:jc w:val="center"/>
         <w:rPr>
           <w:rFonts w:eastAsiaTheme="minorEastAsia"/>
-          <w:lang w:val="en-US"/>
         </w:rPr>
       </w:pPr>
       <w:r>
         <w:rPr>
           <w:rFonts w:eastAsiaTheme="minorEastAsia"/>
-          <w:lang w:val="en-US"/>
         </w:rPr>
         <w:t>H(x)=</w:t>
       </w:r>
@@ -7357,16 +7542,8 @@
                 <m:r>
                   <w:rPr>
                     <w:rFonts w:ascii="Cambria Math" w:eastAsiaTheme="minorEastAsia" w:hAnsi="Cambria Math"/>
-                    <w:lang w:val="en-US"/>
                   </w:rPr>
-                  <m:t>1</m:t>
-                </m:r>
-                <m:r>
-                  <w:rPr>
-                    <w:rFonts w:ascii="Cambria Math" w:eastAsiaTheme="minorEastAsia" w:hAnsi="Cambria Math"/>
-                    <w:lang w:val="en-US"/>
-                  </w:rPr>
-                  <m:t xml:space="preserve"> </m:t>
+                  <m:t xml:space="preserve">1 </m:t>
                 </m:r>
                 <m:nary>
                   <m:naryPr>
@@ -7389,7 +7566,6 @@
                     <m:r>
                       <w:rPr>
                         <w:rFonts w:ascii="Cambria Math" w:eastAsiaTheme="minorEastAsia" w:hAnsi="Cambria Math"/>
-                        <w:lang w:val="en-US"/>
                       </w:rPr>
                       <m:t>=1</m:t>
                     </m:r>
@@ -7430,7 +7606,6 @@
                       <w:rPr>
                         <w:rFonts w:ascii="Cambria Math" w:eastAsiaTheme="minorEastAsia"/>
                         <w:vertAlign w:val="subscript"/>
-                        <w:lang w:val="en-US"/>
                       </w:rPr>
                       <m:t>h</m:t>
                     </m:r>
@@ -7449,7 +7624,7 @@
                       <m:dPr>
                         <m:ctrlPr>
                           <w:rPr>
-                            <w:rFonts w:ascii="Cambria Math" w:eastAsiaTheme="minorEastAsia"/>
+                            <w:rFonts w:ascii="Cambria Math" w:eastAsiaTheme="minorEastAsia" w:hAnsi="Cambria Math"/>
                             <w:vertAlign w:val="subscript"/>
                           </w:rPr>
                         </m:ctrlPr>
@@ -7462,7 +7637,6 @@
                           <w:rPr>
                             <w:rFonts w:ascii="Cambria Math" w:eastAsiaTheme="minorEastAsia"/>
                             <w:vertAlign w:val="subscript"/>
-                            <w:lang w:val="en-US"/>
                           </w:rPr>
                           <m:t>x</m:t>
                         </m:r>
@@ -7475,7 +7649,6 @@
                       <w:rPr>
                         <w:rFonts w:ascii="Cambria Math" w:eastAsiaTheme="minorEastAsia" w:hAnsi="Cambria Math" w:cs="Calibri"/>
                         <w:vertAlign w:val="subscript"/>
-                        <w:lang w:val="en-US"/>
                       </w:rPr>
                       <m:t>≥</m:t>
                     </m:r>
@@ -7492,7 +7665,6 @@
                         <m:r>
                           <w:rPr>
                             <w:rFonts w:ascii="Cambria Math" w:eastAsiaTheme="minorEastAsia" w:hAnsi="Cambria Math"/>
-                            <w:lang w:val="en-US"/>
                           </w:rPr>
                           <m:t>1</m:t>
                         </m:r>
@@ -7501,7 +7673,6 @@
                         <m:r>
                           <w:rPr>
                             <w:rFonts w:ascii="Cambria Math" w:eastAsiaTheme="minorEastAsia" w:hAnsi="Cambria Math"/>
-                            <w:lang w:val="en-US"/>
                           </w:rPr>
                           <m:t>2</m:t>
                         </m:r>
@@ -7528,7 +7699,6 @@
                         <m:r>
                           <w:rPr>
                             <w:rFonts w:ascii="Cambria Math" w:eastAsiaTheme="minorEastAsia" w:hAnsi="Cambria Math"/>
-                            <w:lang w:val="en-US"/>
                           </w:rPr>
                           <m:t>=1</m:t>
                         </m:r>
@@ -7571,7 +7741,6 @@
                 <m:r>
                   <w:rPr>
                     <w:rFonts w:ascii="Cambria Math" w:eastAsiaTheme="minorEastAsia" w:hAnsi="Cambria Math"/>
-                    <w:lang w:val="en-US"/>
                   </w:rPr>
                   <m:t>0</m:t>
                 </m:r>
@@ -7583,14 +7752,12 @@
       <w:r>
         <w:rPr>
           <w:rFonts w:eastAsiaTheme="minorEastAsia"/>
-          <w:lang w:val="en-US"/>
         </w:rPr>
         <w:t xml:space="preserve"> </w:t>
       </w:r>
       <w:r>
         <w:rPr>
           <w:rFonts w:eastAsiaTheme="minorEastAsia"/>
-          <w:lang w:val="en-US"/>
         </w:rPr>
         <w:tab/>
         <w:t>(3.7)</w:t>
@@ -7604,7 +7771,6 @@
         </w:tabs>
         <w:rPr>
           <w:rFonts w:eastAsiaTheme="minorEastAsia"/>
-          <w:lang w:val="en-US"/>
         </w:rPr>
       </w:pPr>
     </w:p>
@@ -7651,7 +7817,11 @@
       </w:r>
       <w:proofErr w:type="spellEnd"/>
       <w:r>
-        <w:t xml:space="preserve"> zawiera po wytrenowaniu około 6000 cech. Jest to ogromna redukcja względem wspomnianych 160 000,  jednakże wciąż zbyt dużo, aby zapewnić detekcję obiektu w krótkim czasie. Rozwiązaniem jest kaskada klasyfikatorów.</w:t>
+        <w:t xml:space="preserve"> zawiera po wytrenowaniu </w:t>
+      </w:r>
+      <w:r>
+        <w:lastRenderedPageBreak/>
+        <w:t>około 6000 cech. Jest to ogromna redukcja względem wspomnianych 160 000,  jednakże wciąż zbyt dużo, aby zapewnić detekcję obiektu w krótkim czasie. Rozwiązaniem jest kaskada klasyfikatorów.</w:t>
       </w:r>
     </w:p>
     <w:p>
@@ -7836,6 +8006,7 @@
       <w:r>
         <w:rPr>
           <w:noProof/>
+          <w:lang w:eastAsia="pl-PL"/>
         </w:rPr>
         <mc:AlternateContent>
           <mc:Choice Requires="wps">
@@ -7945,6 +8116,7 @@
       <w:r>
         <w:rPr>
           <w:noProof/>
+          <w:lang w:eastAsia="pl-PL"/>
         </w:rPr>
         <mc:AlternateContent>
           <mc:Choice Requires="wps">
@@ -8054,6 +8226,7 @@
       <w:r>
         <w:rPr>
           <w:noProof/>
+          <w:lang w:eastAsia="pl-PL"/>
         </w:rPr>
         <mc:AlternateContent>
           <mc:Choice Requires="wps">
@@ -8329,6 +8502,7 @@
           <w:noProof/>
           <w:sz w:val="32"/>
           <w:szCs w:val="32"/>
+          <w:lang w:eastAsia="pl-PL"/>
         </w:rPr>
         <mc:AlternateContent>
           <mc:Choice Requires="wps">
@@ -8420,6 +8594,7 @@
           <w:noProof/>
           <w:sz w:val="32"/>
           <w:szCs w:val="32"/>
+          <w:lang w:eastAsia="pl-PL"/>
         </w:rPr>
         <mc:AlternateContent>
           <mc:Choice Requires="wps">
@@ -8511,6 +8686,7 @@
           <w:noProof/>
           <w:sz w:val="32"/>
           <w:szCs w:val="32"/>
+          <w:lang w:eastAsia="pl-PL"/>
         </w:rPr>
         <mc:AlternateContent>
           <mc:Choice Requires="wps">
@@ -9341,6 +9517,7 @@
           <w:noProof/>
           <w:sz w:val="32"/>
           <w:szCs w:val="32"/>
+          <w:lang w:eastAsia="pl-PL"/>
         </w:rPr>
         <mc:AlternateContent>
           <mc:Choice Requires="wps">
@@ -9432,6 +9609,7 @@
           <w:noProof/>
           <w:sz w:val="32"/>
           <w:szCs w:val="32"/>
+          <w:lang w:eastAsia="pl-PL"/>
         </w:rPr>
         <mc:AlternateContent>
           <mc:Choice Requires="wps">
@@ -9523,6 +9701,7 @@
           <w:noProof/>
           <w:sz w:val="32"/>
           <w:szCs w:val="32"/>
+          <w:lang w:eastAsia="pl-PL"/>
         </w:rPr>
         <mc:AlternateContent>
           <mc:Choice Requires="wps">
@@ -10187,6 +10366,10 @@
         </mc:AlternateContent>
       </w:r>
       <w:r>
+        <w:rPr>
+          <w:noProof/>
+          <w:lang w:eastAsia="pl-PL"/>
+        </w:rPr>
         <mc:AlternateContent>
           <mc:Choice Requires="wps">
             <w:drawing>
@@ -10431,6 +10614,7 @@
           <w:noProof/>
           <w:lang w:eastAsia="pl-PL"/>
         </w:rPr>
+        <w:lastRenderedPageBreak/>
         <mc:AlternateContent>
           <mc:Choice Requires="wps">
             <w:drawing>
@@ -10789,6 +10973,7 @@
       <w:r>
         <w:rPr>
           <w:noProof/>
+          <w:lang w:eastAsia="pl-PL"/>
         </w:rPr>
         <mc:AlternateContent>
           <mc:Choice Requires="wps">
@@ -10984,7 +11169,7 @@
                     </pic:cNvPicPr>
                   </pic:nvPicPr>
                   <pic:blipFill>
-                    <a:blip r:embed="rId17">
+                    <a:blip r:embed="rId16">
                       <a:extLst>
                         <a:ext uri="{28A0092B-C50C-407E-A947-70E740481C1C}">
                           <a14:useLocalDpi xmlns:a14="http://schemas.microsoft.com/office/drawing/2010/main" val="0"/>
@@ -11058,7 +11243,6 @@
           <w:sz w:val="32"/>
           <w:szCs w:val="32"/>
         </w:rPr>
-        <w:lastRenderedPageBreak/>
         <w:t xml:space="preserve">3.1.3 Logowanie zdarzeń na serwerze </w:t>
       </w:r>
       <w:r>
@@ -11131,7 +11315,9 @@
       <w:r>
         <w:rPr>
           <w:noProof/>
-        </w:rPr>
+          <w:lang w:eastAsia="pl-PL"/>
+        </w:rPr>
+        <w:lastRenderedPageBreak/>
         <mc:AlternateContent>
           <mc:Choice Requires="wps">
             <w:drawing>
@@ -11285,6 +11471,7 @@
       <w:r>
         <w:rPr>
           <w:noProof/>
+          <w:lang w:eastAsia="pl-PL"/>
         </w:rPr>
         <mc:AlternateContent>
           <mc:Choice Requires="wps">
@@ -11410,7 +11597,7 @@
                     </pic:cNvPicPr>
                   </pic:nvPicPr>
                   <pic:blipFill>
-                    <a:blip r:embed="rId18">
+                    <a:blip r:embed="rId17">
                       <a:extLst>
                         <a:ext uri="{28A0092B-C50C-407E-A947-70E740481C1C}">
                           <a14:useLocalDpi xmlns:a14="http://schemas.microsoft.com/office/drawing/2010/main" val="0"/>
@@ -11579,7 +11766,6 @@
           <w:sz w:val="52"/>
           <w:szCs w:val="52"/>
         </w:rPr>
-        <w:lastRenderedPageBreak/>
         <w:t>Rozdział 4</w:t>
       </w:r>
     </w:p>
@@ -11626,6 +11812,7 @@
           <w:sz w:val="40"/>
           <w:szCs w:val="40"/>
         </w:rPr>
+        <w:lastRenderedPageBreak/>
         <w:t>4.1 Oprogramowanie</w:t>
       </w:r>
     </w:p>
@@ -11737,21 +11924,7 @@
           <w:sz w:val="32"/>
           <w:szCs w:val="32"/>
         </w:rPr>
-        <w:t>2</w:t>
-      </w:r>
-      <w:r>
-        <w:rPr>
-          <w:sz w:val="32"/>
-          <w:szCs w:val="32"/>
-        </w:rPr>
-        <w:t xml:space="preserve"> </w:t>
-      </w:r>
-      <w:r>
-        <w:rPr>
-          <w:sz w:val="32"/>
-          <w:szCs w:val="32"/>
-        </w:rPr>
-        <w:t>Aplikacja</w:t>
+        <w:t>2 Aplikacja</w:t>
       </w:r>
     </w:p>
     <w:p>
@@ -12596,6 +12769,7 @@
   <w:style w:type="character" w:default="1" w:styleId="Domylnaczcionkaakapitu">
     <w:name w:val="Default Paragraph Font"/>
     <w:uiPriority w:val="1"/>
+    <w:semiHidden/>
     <w:unhideWhenUsed/>
   </w:style>
   <w:style w:type="table" w:default="1" w:styleId="Standardowy">
@@ -12964,6 +13138,7 @@
   <w:style w:type="character" w:default="1" w:styleId="Domylnaczcionkaakapitu">
     <w:name w:val="Default Paragraph Font"/>
     <w:uiPriority w:val="1"/>
+    <w:semiHidden/>
     <w:unhideWhenUsed/>
   </w:style>
   <w:style w:type="table" w:default="1" w:styleId="Standardowy">
@@ -13439,7 +13614,7 @@
 </file>
 
 <file path=customXml/itemProps1.xml><?xml version="1.0" encoding="utf-8"?>
-<ds:datastoreItem xmlns:ds="http://schemas.openxmlformats.org/officeDocument/2006/customXml" ds:itemID="{97C7C1A1-969D-45F6-90F5-05F5678006E6}">
+<ds:datastoreItem xmlns:ds="http://schemas.openxmlformats.org/officeDocument/2006/customXml" ds:itemID="{CDF4465F-6BB2-410E-B453-6D2ECDF6706E}">
   <ds:schemaRefs>
     <ds:schemaRef ds:uri="http://schemas.openxmlformats.org/officeDocument/2006/bibliography"/>
   </ds:schemaRefs>

</xml_diff>